<commit_message>
Added QR-Rent and Deposit function
</commit_message>
<xml_diff>
--- a/src/main/resources/templates/out/outeBill.docx
+++ b/src/main/resources/templates/out/outeBill.docx
@@ -102,7 +102,7 @@
                 <w:szCs w:val="19"/>
                 <w:shd w:val="clear" w:color="auto" w:fill="FFFFFF"/>
               </w:rPr>
-              <w:t xml:space="preserve">Achermann David</w:t>
+              <w:t xml:space="preserve">Muzafer Morina</w:t>
             </w:r>
           </w:p>
           <w:p>
@@ -133,7 +133,7 @@
                 <w:szCs w:val="19"/>
                 <w:shd w:val="clear" w:color="auto" w:fill="FFFFFF"/>
               </w:rPr>
-              <w:t xml:space="preserve">Südringstrasse 73</w:t>
+              <w:t xml:space="preserve">Meisenweg 4b</w:t>
             </w:r>
             <w:proofErr w:type="spellStart"/>
             <w:proofErr w:type="spellEnd"/>
@@ -176,7 +176,7 @@
                 <w:szCs w:val="19"/>
                 <w:shd w:val="clear" w:color="auto" w:fill="FFFFFF"/>
               </w:rPr>
-              <w:t xml:space="preserve">4563 Gerlafingen</w:t>
+              <w:t xml:space="preserve">4528 Zuchwi</w:t>
             </w:r>
             <w:proofErr w:type="spellStart"/>
             <w:proofErr w:type="spellEnd"/>
@@ -329,7 +329,7 @@
                 <w:sz w:val="19"/>
                 <w:szCs w:val="19"/>
               </w:rPr>
-              <w:t xml:space="preserve">18.01.2025</w:t>
+              <w:t xml:space="preserve">25.01.2025</w:t>
             </w:r>
             <w:proofErr w:type="spellStart"/>
             <w:proofErr w:type="spellEnd"/>
@@ -454,7 +454,7 @@
                 <w:szCs w:val="19"/>
                 <w:shd w:val="clear" w:color="auto" w:fill="FFFFFF"/>
               </w:rPr>
-              <w:t xml:space="preserve">[5]</w:t>
+              <w:t xml:space="preserve">[1]</w:t>
             </w:r>
             <w:proofErr w:type="spellStart"/>
             <w:proofErr w:type="spellEnd"/>
@@ -572,7 +572,7 @@
                 <w:sz w:val="20"/>
                 <w:szCs w:val="20"/>
               </w:rPr>
-              <w:t xml:space="preserve">Achermann David</w:t>
+              <w:t xml:space="preserve">Muzafer Morina</w:t>
             </w:r>
           </w:p>
           <w:p>
@@ -716,7 +716,7 @@
                       <w:szCs w:val="19"/>
                       <w:shd w:val="clear" w:color="auto" w:fill="FFFFFF"/>
                     </w:rPr>
-                    <w:t xml:space="preserve">5</w:t>
+                    <w:t xml:space="preserve">Stromzähler für Box 1-3</w:t>
                   </w:r>
                   <w:proofErr w:type="spellStart"/>
                   <w:proofErr w:type="spellEnd"/>
@@ -778,7 +778,7 @@
                       <w:szCs w:val="19"/>
                       <w:shd w:val="clear" w:color="auto" w:fill="FFFFFF"/>
                     </w:rPr>
-                    <w:t xml:space="preserve">01.07.2024</w:t>
+                    <w:t xml:space="preserve">01.01.2025</w:t>
                   </w:r>
                   <w:proofErr w:type="spellStart"/>
                   <w:proofErr w:type="spellEnd"/>
@@ -804,7 +804,7 @@
                       <w:szCs w:val="19"/>
                       <w:shd w:val="clear" w:color="auto" w:fill="FFFFFF"/>
                     </w:rPr>
-                    <w:t xml:space="preserve">31.12.2024</w:t>
+                    <w:t xml:space="preserve">31.12.2025</w:t>
                   </w:r>
                   <w:proofErr w:type="spellStart"/>
                   <w:proofErr w:type="spellEnd"/>
@@ -909,7 +909,7 @@
                             <w:szCs w:val="19"/>
                             <w:shd w:val="clear" w:color="auto" w:fill="FFFFFF"/>
                           </w:rPr>
-                          <w:t xml:space="preserve">5</w:t>
+                          <w:t xml:space="preserve">Stromzähler für Box 1-3</w:t>
                         </w:r>
                         <w:proofErr w:type="spellStart"/>
                         <w:proofErr w:type="spellEnd"/>
@@ -979,7 +979,7 @@
                             <w:sz w:val="19"/>
                             <w:szCs w:val="19"/>
                           </w:rPr>
-                          <w:t xml:space="preserve">2548.0</w:t>
+                          <w:t xml:space="preserve">1276.0</w:t>
                         </w:r>
                         <w:proofErr w:type="spellStart"/>
                         <w:proofErr w:type="spellEnd"/>
@@ -1079,7 +1079,7 @@
                             <w:szCs w:val="19"/>
                             <w:shd w:val="clear" w:color="auto" w:fill="FFFFFF"/>
                           </w:rPr>
-                          <w:t xml:space="preserve">5</w:t>
+                          <w:t xml:space="preserve">Stromzähler für Box 1-3</w:t>
                         </w:r>
                         <w:proofErr w:type="spellStart"/>
                         <w:proofErr w:type="spellEnd"/>
@@ -1155,7 +1155,7 @@
                             <w:szCs w:val="19"/>
                             <w:shd w:val="clear" w:color="auto" w:fill="FFFFFF"/>
                           </w:rPr>
-                          <w:t xml:space="preserve">2661.0</w:t>
+                          <w:t xml:space="preserve">1280.0</w:t>
                         </w:r>
                         <w:proofErr w:type="spellStart"/>
                         <w:proofErr w:type="spellEnd"/>
@@ -1388,7 +1388,7 @@
                             <w:shd w:val="clear" w:color="auto" w:fill="FFFFFF"/>
                             <w:lang w:val="en-US"/>
                           </w:rPr>
-                          <w:t xml:space="preserve">113.0</w:t>
+                          <w:t xml:space="preserve">4.0</w:t>
                         </w:r>
                         <w:proofErr w:type="spellStart"/>
                         <w:proofErr w:type="spellEnd"/>
@@ -1468,7 +1468,7 @@
                             <w:shd w:val="clear" w:color="auto" w:fill="FFFFFF"/>
                             <w:lang w:val="en-US"/>
                           </w:rPr>
-                          <w:t xml:space="preserve">39.55</w:t>
+                          <w:t xml:space="preserve">1.40</w:t>
                         </w:r>
                         <w:proofErr w:type="spellStart"/>
                         <w:proofErr w:type="spellEnd"/>
@@ -1549,7 +1549,7 @@
                             <w:szCs w:val="19"/>
                             <w:shd w:val="clear" w:color="auto" w:fill="FFFFFF"/>
                           </w:rPr>
-                          <w:t xml:space="preserve">5</w:t>
+                          <w:t xml:space="preserve">Stromzähler für Box 1-3</w:t>
                         </w:r>
                         <w:proofErr w:type="spellStart"/>
                         <w:proofErr w:type="spellEnd"/>
@@ -1591,7 +1591,7 @@
                             <w:szCs w:val="19"/>
                             <w:shd w:val="clear" w:color="auto" w:fill="FFFFFF"/>
                           </w:rPr>
-                          <w:t xml:space="preserve">6</w:t>
+                          <w:t xml:space="preserve">12</w:t>
                         </w:r>
                         <w:proofErr w:type="spellStart"/>
                         <w:proofErr w:type="spellEnd"/>
@@ -1725,7 +1725,7 @@
                             <w:szCs w:val="19"/>
                             <w:shd w:val="clear" w:color="auto" w:fill="FFFFFF"/>
                           </w:rPr>
-                          <w:t xml:space="preserve">-30.00</w:t>
+                          <w:t xml:space="preserve">-60.00</w:t>
                         </w:r>
                         <w:proofErr w:type="spellStart"/>
                         <w:proofErr w:type="spellEnd"/>
@@ -2137,7 +2137,7 @@
                             <w:szCs w:val="19"/>
                             <w:shd w:val="clear" w:color="auto" w:fill="FFFFFF"/>
                           </w:rPr>
-                          <w:t xml:space="preserve">9.55</w:t>
+                          <w:t xml:space="preserve">-58.60</w:t>
                         </w:r>
                         <w:proofErr w:type="spellStart"/>
                         <w:proofErr w:type="spellEnd"/>
@@ -2425,7 +2425,7 @@
                       <w:sz w:val="19"/>
                       <w:szCs w:val="19"/>
                     </w:rPr>
-                    <w:t xml:space="preserve">9.55</w:t>
+                    <w:t xml:space="preserve">-58.60</w:t>
                   </w:r>
                   <w:proofErr w:type="spellStart"/>
                   <w:proofErr w:type="spellEnd"/>
@@ -2567,7 +2567,7 @@
                       <w:sz w:val="19"/>
                       <w:szCs w:val="19"/>
                     </w:rPr>
-                    <w:t xml:space="preserve">1.45</w:t>
+                    <w:t xml:space="preserve">-4.05</w:t>
                   </w:r>
                   <w:proofErr w:type="spellStart"/>
                   <w:proofErr w:type="spellEnd"/>
@@ -2688,7 +2688,7 @@
                       <w:sz w:val="19"/>
                       <w:szCs w:val="19"/>
                     </w:rPr>
-                    <w:t>Total zu bezahlen</w:t>
+                    <w:t>Guthaben Mieter</w:t>
                   </w:r>
                 </w:p>
               </w:tc>
@@ -2784,7 +2784,7 @@
                       <w:sz w:val="19"/>
                       <w:szCs w:val="19"/>
                     </w:rPr>
-                    <w:t xml:space="preserve">19.50</w:t>
+                    <w:t xml:space="preserve">-54.15</w:t>
                   </w:r>
                   <w:proofErr w:type="spellStart"/>
                   <w:proofErr w:type="spellEnd"/>
@@ -2868,25 +2868,62 @@
                 <w:sz w:val="19"/>
                 <w:szCs w:val="19"/>
               </w:rPr>
-              <w:t xml:space="preserve">Bitte überweisen Sie, innert 14 Tagen, den Restbetrag für die Stromkosten von Fr. </w:t>
+              <w:t xml:space="preserve">Bitte senden Sie uns Ihre Bankverbindung mit IBAN-Nummer an folgende Mailadresse </w:t>
             </w:r>
+            <w:hyperlink w:history="true" r:id="rId10">
+              <w:r>
+                <w:rPr>
+                  <w:rStyle w:val="Hyperlink"/>
+                  <w:rFonts w:ascii="Arial" w:hAnsi="Arial" w:cs="Arial"/>
+                  <w:sz w:val="19"/>
+                  <w:szCs w:val="19"/>
+                </w:rPr>
+                <w:t>info@</w:t>
+              </w:r>
+              <w:r>
+                <w:rPr>
+                  <w:rStyle w:val="Hyperlink"/>
+                  <w:rFonts w:ascii="Arial" w:hAnsi="Arial" w:cs="Arial"/>
+                  <w:sz w:val="19"/>
+                  <w:szCs w:val="19"/>
+                </w:rPr>
+                <w:t>e</w:t>
+              </w:r>
+              <w:r>
+                <w:rPr>
+                  <w:rStyle w:val="Hyperlink"/>
+                  <w:rFonts w:ascii="Arial" w:hAnsi="Arial" w:cs="Arial"/>
+                  <w:sz w:val="19"/>
+                  <w:szCs w:val="19"/>
+                </w:rPr>
+                <w:t>in</w:t>
+              </w:r>
+              <w:r>
+                <w:rPr>
+                  <w:rStyle w:val="Hyperlink"/>
+                  <w:rFonts w:ascii="Arial" w:hAnsi="Arial" w:cs="Arial"/>
+                  <w:sz w:val="19"/>
+                  <w:szCs w:val="19"/>
+                </w:rPr>
+                <w:t>s</w:t>
+              </w:r>
+              <w:r>
+                <w:rPr>
+                  <w:rStyle w:val="Hyperlink"/>
+                  <w:rFonts w:ascii="Arial" w:hAnsi="Arial" w:cs="Arial"/>
+                  <w:sz w:val="19"/>
+                  <w:szCs w:val="19"/>
+                </w:rPr>
+                <w:t>tellbox.ch</w:t>
+              </w:r>
+            </w:hyperlink>
             <w:r>
               <w:rPr>
                 <w:rFonts w:ascii="Arial" w:hAnsi="Arial" w:cs="Arial"/>
                 <w:sz w:val="19"/>
                 <w:szCs w:val="19"/>
               </w:rPr>
-              <w:t xml:space="preserve">19.50</w:t>
-            </w:r>
-            <w:proofErr w:type="spellStart"/>
-            <w:proofErr w:type="spellEnd"/>
-            <w:r>
-              <w:rPr>
-                <w:rFonts w:ascii="Arial" w:hAnsi="Arial" w:cs="Arial"/>
-                <w:sz w:val="19"/>
-                <w:szCs w:val="19"/>
-              </w:rPr>
-              <w:t xml:space="preserve"> mit dem beiliegenden Einzahlungsschein.</w:t>
+              <w:t>. Sobald wir die Kontodaten erhalten haben, überweisen wir Ihnen in den kommenden 10 Tagen den Betrag.</w:t>
             </w:r>
           </w:p>
           <w:p>

</xml_diff>